<commit_message>
Now the project can be compiled and run from command line.
</commit_message>
<xml_diff>
--- a/doc/readMe/spark_quick_start.docx
+++ b/doc/readMe/spark_quick_start.docx
@@ -194,8 +194,6 @@
       <w:r>
         <w:t>:</w:t>
       </w:r>
-      <w:bookmarkStart w:id="0" w:name="_GoBack"/>
-      <w:bookmarkEnd w:id="0"/>
     </w:p>
     <w:p>
       <w:pPr>
@@ -814,6 +812,372 @@
     </w:p>
     <w:p/>
     <w:p/>
+    <w:p/>
+    <w:p/>
+    <w:p/>
+    <w:p/>
+    <w:p>
+      <w:r>
+        <w:lastRenderedPageBreak/>
+        <w:t>MAVEN</w:t>
+      </w:r>
+    </w:p>
+    <w:p/>
+    <w:p/>
+    <w:p>
+      <w:pPr>
+        <w:rPr>
+          <w:rFonts w:cs="Menlo Regular"/>
+          <w:color w:val="000000"/>
+          <w:sz w:val="22"/>
+          <w:szCs w:val="22"/>
+        </w:rPr>
+      </w:pPr>
+      <w:proofErr w:type="spellStart"/>
+      <w:proofErr w:type="gramStart"/>
+      <w:r>
+        <w:rPr>
+          <w:rFonts w:cs="Menlo Regular"/>
+          <w:color w:val="000000"/>
+          <w:sz w:val="22"/>
+          <w:szCs w:val="22"/>
+        </w:rPr>
+        <w:t>mvn</w:t>
+      </w:r>
+      <w:proofErr w:type="spellEnd"/>
+      <w:proofErr w:type="gramEnd"/>
+      <w:r>
+        <w:rPr>
+          <w:rFonts w:cs="Menlo Regular"/>
+          <w:color w:val="000000"/>
+          <w:sz w:val="22"/>
+          <w:szCs w:val="22"/>
+        </w:rPr>
+        <w:t xml:space="preserve"> clean compile </w:t>
+      </w:r>
+      <w:proofErr w:type="spellStart"/>
+      <w:r>
+        <w:rPr>
+          <w:rFonts w:cs="Menlo Regular"/>
+          <w:color w:val="000000"/>
+          <w:sz w:val="22"/>
+          <w:szCs w:val="22"/>
+        </w:rPr>
+        <w:t>assembly:single</w:t>
+      </w:r>
+      <w:proofErr w:type="spellEnd"/>
+    </w:p>
+    <w:p>
+      <w:pPr>
+        <w:rPr>
+          <w:rFonts w:cs="Menlo Regular"/>
+          <w:color w:val="000000"/>
+          <w:sz w:val="22"/>
+          <w:szCs w:val="22"/>
+        </w:rPr>
+      </w:pPr>
+    </w:p>
+    <w:p>
+      <w:pPr>
+        <w:rPr>
+          <w:rFonts w:cs="Menlo Regular"/>
+          <w:color w:val="000000"/>
+          <w:sz w:val="22"/>
+          <w:szCs w:val="22"/>
+        </w:rPr>
+      </w:pPr>
+      <w:proofErr w:type="gramStart"/>
+      <w:r>
+        <w:rPr>
+          <w:rFonts w:cs="Menlo Regular"/>
+          <w:color w:val="000000"/>
+          <w:sz w:val="22"/>
+          <w:szCs w:val="22"/>
+        </w:rPr>
+        <w:t>java</w:t>
+      </w:r>
+      <w:proofErr w:type="gramEnd"/>
+      <w:r>
+        <w:rPr>
+          <w:rFonts w:cs="Menlo Regular"/>
+          <w:color w:val="000000"/>
+          <w:sz w:val="22"/>
+          <w:szCs w:val="22"/>
+        </w:rPr>
+        <w:t xml:space="preserve"> -</w:t>
+      </w:r>
+      <w:proofErr w:type="spellStart"/>
+      <w:r>
+        <w:rPr>
+          <w:rFonts w:cs="Menlo Regular"/>
+          <w:color w:val="000000"/>
+          <w:sz w:val="22"/>
+          <w:szCs w:val="22"/>
+        </w:rPr>
+        <w:t>cp</w:t>
+      </w:r>
+      <w:proofErr w:type="spellEnd"/>
+      <w:r>
+        <w:rPr>
+          <w:rFonts w:cs="Menlo Regular"/>
+          <w:color w:val="000000"/>
+          <w:sz w:val="22"/>
+          <w:szCs w:val="22"/>
+        </w:rPr>
+        <w:t xml:space="preserve"> "./lib/*:./target/*" -</w:t>
+      </w:r>
+      <w:proofErr w:type="spellStart"/>
+      <w:r>
+        <w:rPr>
+          <w:rFonts w:cs="Menlo Regular"/>
+          <w:color w:val="000000"/>
+          <w:sz w:val="22"/>
+          <w:szCs w:val="22"/>
+        </w:rPr>
+        <w:t>Djava.library.path</w:t>
+      </w:r>
+      <w:proofErr w:type="spellEnd"/>
+      <w:r>
+        <w:rPr>
+          <w:rFonts w:cs="Menlo Regular"/>
+          <w:color w:val="000000"/>
+          <w:sz w:val="22"/>
+          <w:szCs w:val="22"/>
+        </w:rPr>
+        <w:t xml:space="preserve">="./lib/" </w:t>
+      </w:r>
+      <w:proofErr w:type="spellStart"/>
+      <w:r>
+        <w:rPr>
+          <w:rFonts w:cs="Menlo Regular"/>
+          <w:color w:val="000000"/>
+          <w:sz w:val="22"/>
+          <w:szCs w:val="22"/>
+        </w:rPr>
+        <w:t>eu.amidst.examples.ParallelTANDemo</w:t>
+      </w:r>
+      <w:proofErr w:type="spellEnd"/>
+    </w:p>
+    <w:p>
+      <w:pPr>
+        <w:rPr>
+          <w:rFonts w:cs="Menlo Regular"/>
+          <w:color w:val="000000"/>
+          <w:sz w:val="22"/>
+          <w:szCs w:val="22"/>
+        </w:rPr>
+      </w:pPr>
+    </w:p>
+    <w:p>
+      <w:pPr>
+        <w:rPr>
+          <w:rFonts w:cs="Menlo Regular"/>
+          <w:color w:val="000000"/>
+          <w:sz w:val="22"/>
+          <w:szCs w:val="22"/>
+        </w:rPr>
+      </w:pPr>
+      <w:proofErr w:type="spellStart"/>
+      <w:proofErr w:type="gramStart"/>
+      <w:r>
+        <w:rPr>
+          <w:rFonts w:cs="Menlo Regular"/>
+          <w:color w:val="000000"/>
+          <w:sz w:val="22"/>
+          <w:szCs w:val="22"/>
+        </w:rPr>
+        <w:t>mvn</w:t>
+      </w:r>
+      <w:proofErr w:type="spellEnd"/>
+      <w:proofErr w:type="gramEnd"/>
+      <w:r>
+        <w:rPr>
+          <w:rFonts w:cs="Menlo Regular"/>
+          <w:color w:val="000000"/>
+          <w:sz w:val="22"/>
+          <w:szCs w:val="22"/>
+        </w:rPr>
+        <w:t xml:space="preserve"> </w:t>
+      </w:r>
+      <w:proofErr w:type="spellStart"/>
+      <w:r>
+        <w:rPr>
+          <w:rFonts w:cs="Menlo Regular"/>
+          <w:color w:val="000000"/>
+          <w:sz w:val="22"/>
+          <w:szCs w:val="22"/>
+        </w:rPr>
+        <w:t>install:install-file</w:t>
+      </w:r>
+      <w:proofErr w:type="spellEnd"/>
+      <w:r>
+        <w:rPr>
+          <w:rFonts w:cs="Menlo Regular"/>
+          <w:color w:val="000000"/>
+          <w:sz w:val="22"/>
+          <w:szCs w:val="22"/>
+        </w:rPr>
+        <w:t xml:space="preserve"> -Dfile=path-to-non-maven.jar \</w:t>
+      </w:r>
+      <w:bookmarkStart w:id="0" w:name="_GoBack"/>
+      <w:bookmarkEnd w:id="0"/>
+    </w:p>
+    <w:p>
+      <w:pPr>
+        <w:rPr>
+          <w:rFonts w:cs="Menlo Regular"/>
+          <w:color w:val="000000"/>
+          <w:sz w:val="22"/>
+          <w:szCs w:val="22"/>
+        </w:rPr>
+      </w:pPr>
+      <w:r>
+        <w:rPr>
+          <w:rFonts w:cs="Menlo Regular"/>
+          <w:color w:val="000000"/>
+          <w:sz w:val="22"/>
+          <w:szCs w:val="22"/>
+        </w:rPr>
+        <w:t xml:space="preserve">                      -</w:t>
+      </w:r>
+      <w:proofErr w:type="spellStart"/>
+      <w:r>
+        <w:rPr>
+          <w:rFonts w:cs="Menlo Regular"/>
+          <w:color w:val="000000"/>
+          <w:sz w:val="22"/>
+          <w:szCs w:val="22"/>
+        </w:rPr>
+        <w:t>DgroupId</w:t>
+      </w:r>
+      <w:proofErr w:type="spellEnd"/>
+      <w:r>
+        <w:rPr>
+          <w:rFonts w:cs="Menlo Regular"/>
+          <w:color w:val="000000"/>
+          <w:sz w:val="22"/>
+          <w:szCs w:val="22"/>
+        </w:rPr>
+        <w:t>=some-id \</w:t>
+      </w:r>
+    </w:p>
+    <w:p>
+      <w:pPr>
+        <w:rPr>
+          <w:rFonts w:cs="Menlo Regular"/>
+          <w:color w:val="000000"/>
+          <w:sz w:val="22"/>
+          <w:szCs w:val="22"/>
+        </w:rPr>
+      </w:pPr>
+      <w:r>
+        <w:rPr>
+          <w:rFonts w:cs="Menlo Regular"/>
+          <w:color w:val="000000"/>
+          <w:sz w:val="22"/>
+          <w:szCs w:val="22"/>
+        </w:rPr>
+        <w:t xml:space="preserve">                      -</w:t>
+      </w:r>
+      <w:proofErr w:type="spellStart"/>
+      <w:r>
+        <w:rPr>
+          <w:rFonts w:cs="Menlo Regular"/>
+          <w:color w:val="000000"/>
+          <w:sz w:val="22"/>
+          <w:szCs w:val="22"/>
+        </w:rPr>
+        <w:t>DartifactId</w:t>
+      </w:r>
+      <w:proofErr w:type="spellEnd"/>
+      <w:r>
+        <w:rPr>
+          <w:rFonts w:cs="Menlo Regular"/>
+          <w:color w:val="000000"/>
+          <w:sz w:val="22"/>
+          <w:szCs w:val="22"/>
+        </w:rPr>
+        <w:t>=some-artifact \</w:t>
+      </w:r>
+    </w:p>
+    <w:p>
+      <w:pPr>
+        <w:rPr>
+          <w:rFonts w:cs="Menlo Regular"/>
+          <w:color w:val="000000"/>
+          <w:sz w:val="22"/>
+          <w:szCs w:val="22"/>
+        </w:rPr>
+      </w:pPr>
+      <w:r>
+        <w:rPr>
+          <w:rFonts w:cs="Menlo Regular"/>
+          <w:color w:val="000000"/>
+          <w:sz w:val="22"/>
+          <w:szCs w:val="22"/>
+        </w:rPr>
+        <w:t xml:space="preserve">                      -</w:t>
+      </w:r>
+      <w:proofErr w:type="spellStart"/>
+      <w:r>
+        <w:rPr>
+          <w:rFonts w:cs="Menlo Regular"/>
+          <w:color w:val="000000"/>
+          <w:sz w:val="22"/>
+          <w:szCs w:val="22"/>
+        </w:rPr>
+        <w:t>Dversion</w:t>
+      </w:r>
+      <w:proofErr w:type="spellEnd"/>
+      <w:r>
+        <w:rPr>
+          <w:rFonts w:cs="Menlo Regular"/>
+          <w:color w:val="000000"/>
+          <w:sz w:val="22"/>
+          <w:szCs w:val="22"/>
+        </w:rPr>
+        <w:t>=some-version \</w:t>
+      </w:r>
+    </w:p>
+    <w:p>
+      <w:pPr>
+        <w:rPr>
+          <w:rFonts w:cs="Menlo Regular"/>
+          <w:color w:val="000000"/>
+          <w:sz w:val="22"/>
+          <w:szCs w:val="22"/>
+        </w:rPr>
+      </w:pPr>
+      <w:r>
+        <w:rPr>
+          <w:rFonts w:cs="Menlo Regular"/>
+          <w:color w:val="000000"/>
+          <w:sz w:val="22"/>
+          <w:szCs w:val="22"/>
+        </w:rPr>
+        <w:t xml:space="preserve">                      -</w:t>
+      </w:r>
+      <w:proofErr w:type="spellStart"/>
+      <w:r>
+        <w:rPr>
+          <w:rFonts w:cs="Menlo Regular"/>
+          <w:color w:val="000000"/>
+          <w:sz w:val="22"/>
+          <w:szCs w:val="22"/>
+        </w:rPr>
+        <w:t>Dpackaging</w:t>
+      </w:r>
+      <w:proofErr w:type="spellEnd"/>
+      <w:r>
+        <w:rPr>
+          <w:rFonts w:cs="Menlo Regular"/>
+          <w:color w:val="000000"/>
+          <w:sz w:val="22"/>
+          <w:szCs w:val="22"/>
+        </w:rPr>
+        <w:t>=jar</w:t>
+      </w:r>
+    </w:p>
     <w:sectPr>
       <w:pgSz w:w="11900" w:h="16840"/>
       <w:pgMar w:top="1440" w:right="1800" w:bottom="1440" w:left="1800" w:header="708" w:footer="708" w:gutter="0"/>

</xml_diff>

<commit_message>
VMP messages fixed: tests working
</commit_message>
<xml_diff>
--- a/doc/readMe/spark_quick_start.docx
+++ b/doc/readMe/spark_quick_start.docx
@@ -1692,220 +1692,291 @@
       <w:r>
         <w:t xml:space="preserve"> [%an]\" --graph --date=short</w:t>
       </w:r>
-    </w:p>
-    <w:p>
-      <w:pPr>
-        <w:rPr>
-          <w:rFonts w:cs="Menlo Regular"/>
-          <w:color w:val="000000"/>
-          <w:sz w:val="22"/>
-          <w:szCs w:val="22"/>
-        </w:rPr>
-      </w:pPr>
-    </w:p>
-    <w:p>
-      <w:pPr>
-        <w:rPr>
-          <w:rFonts w:cs="Menlo Regular"/>
-          <w:color w:val="000000"/>
-          <w:sz w:val="22"/>
-          <w:szCs w:val="22"/>
-        </w:rPr>
-      </w:pPr>
-      <w:r>
-        <w:rPr>
-          <w:rFonts w:cs="Menlo Regular"/>
-          <w:color w:val="000000"/>
-          <w:sz w:val="22"/>
-          <w:szCs w:val="22"/>
-        </w:rPr>
-        <w:t xml:space="preserve">&gt; </w:t>
-      </w:r>
-      <w:proofErr w:type="spellStart"/>
-      <w:proofErr w:type="gramStart"/>
-      <w:r>
-        <w:rPr>
-          <w:rFonts w:cs="Menlo Regular"/>
-          <w:color w:val="000000"/>
-          <w:sz w:val="22"/>
-          <w:szCs w:val="22"/>
-        </w:rPr>
-        <w:t>git</w:t>
-      </w:r>
-      <w:proofErr w:type="spellEnd"/>
-      <w:proofErr w:type="gramEnd"/>
-      <w:r>
-        <w:rPr>
-          <w:rFonts w:cs="Menlo Regular"/>
-          <w:color w:val="000000"/>
-          <w:sz w:val="22"/>
-          <w:szCs w:val="22"/>
-        </w:rPr>
-        <w:t xml:space="preserve"> </w:t>
-      </w:r>
-      <w:proofErr w:type="spellStart"/>
-      <w:r>
-        <w:rPr>
-          <w:rFonts w:cs="Menlo Regular"/>
-          <w:color w:val="000000"/>
-          <w:sz w:val="22"/>
-          <w:szCs w:val="22"/>
-        </w:rPr>
-        <w:t>hist</w:t>
-      </w:r>
-      <w:proofErr w:type="spellEnd"/>
-    </w:p>
-    <w:p>
-      <w:pPr>
-        <w:rPr>
-          <w:rFonts w:cs="Menlo Regular"/>
-          <w:color w:val="000000"/>
-          <w:sz w:val="22"/>
-          <w:szCs w:val="22"/>
-        </w:rPr>
-      </w:pPr>
-      <w:r>
-        <w:rPr>
-          <w:rFonts w:cs="Menlo Regular"/>
-          <w:color w:val="000000"/>
-          <w:sz w:val="22"/>
-          <w:szCs w:val="22"/>
-        </w:rPr>
-        <w:t xml:space="preserve">&gt; </w:t>
-      </w:r>
-      <w:proofErr w:type="spellStart"/>
-      <w:proofErr w:type="gramStart"/>
-      <w:r>
-        <w:rPr>
-          <w:rFonts w:cs="Menlo Regular"/>
-          <w:color w:val="000000"/>
-          <w:sz w:val="22"/>
-          <w:szCs w:val="22"/>
-        </w:rPr>
-        <w:t>git</w:t>
-      </w:r>
-      <w:proofErr w:type="spellEnd"/>
-      <w:proofErr w:type="gramEnd"/>
-      <w:r>
-        <w:rPr>
-          <w:rFonts w:cs="Menlo Regular"/>
-          <w:color w:val="000000"/>
-          <w:sz w:val="22"/>
-          <w:szCs w:val="22"/>
-        </w:rPr>
-        <w:t xml:space="preserve"> checkout </w:t>
-      </w:r>
-      <w:r>
-        <w:rPr>
-          <w:rFonts w:cs="Menlo Regular"/>
-          <w:color w:val="000000"/>
-          <w:sz w:val="22"/>
-          <w:szCs w:val="22"/>
-        </w:rPr>
-        <w:t>e6fab8e</w:t>
-      </w:r>
-    </w:p>
-    <w:p>
-      <w:pPr>
-        <w:rPr>
-          <w:rFonts w:cs="Menlo Regular"/>
-          <w:color w:val="000000"/>
-          <w:sz w:val="22"/>
-          <w:szCs w:val="22"/>
-        </w:rPr>
-      </w:pPr>
-      <w:r>
-        <w:rPr>
-          <w:rFonts w:cs="Menlo Regular"/>
-          <w:color w:val="000000"/>
-          <w:sz w:val="22"/>
-          <w:szCs w:val="22"/>
-        </w:rPr>
-        <w:t xml:space="preserve">&gt; </w:t>
-      </w:r>
-      <w:proofErr w:type="spellStart"/>
-      <w:proofErr w:type="gramStart"/>
-      <w:r>
-        <w:rPr>
-          <w:rFonts w:cs="Menlo Regular"/>
-          <w:color w:val="000000"/>
-          <w:sz w:val="22"/>
-          <w:szCs w:val="22"/>
-        </w:rPr>
-        <w:t>git</w:t>
-      </w:r>
-      <w:proofErr w:type="spellEnd"/>
-      <w:proofErr w:type="gramEnd"/>
-      <w:r>
-        <w:rPr>
-          <w:rFonts w:cs="Menlo Regular"/>
-          <w:color w:val="000000"/>
-          <w:sz w:val="22"/>
-          <w:szCs w:val="22"/>
-        </w:rPr>
-        <w:t xml:space="preserve"> checkout </w:t>
-      </w:r>
-      <w:r>
-        <w:rPr>
-          <w:rFonts w:cs="Menlo Regular"/>
-          <w:color w:val="000000"/>
-          <w:sz w:val="22"/>
-          <w:szCs w:val="22"/>
-        </w:rPr>
-        <w:t>@{14.days.ago}</w:t>
-      </w:r>
-    </w:p>
-    <w:p>
-      <w:pPr>
-        <w:rPr>
-          <w:rFonts w:cs="Menlo Regular"/>
-          <w:color w:val="000000"/>
-          <w:sz w:val="22"/>
-          <w:szCs w:val="22"/>
-        </w:rPr>
-      </w:pPr>
-      <w:r>
-        <w:rPr>
-          <w:rFonts w:cs="Menlo Regular"/>
-          <w:color w:val="000000"/>
-          <w:sz w:val="22"/>
-          <w:szCs w:val="22"/>
-        </w:rPr>
-        <w:t xml:space="preserve">&gt; </w:t>
-      </w:r>
-      <w:proofErr w:type="spellStart"/>
-      <w:proofErr w:type="gramStart"/>
-      <w:r>
-        <w:rPr>
-          <w:rFonts w:cs="Menlo Regular"/>
-          <w:color w:val="000000"/>
-          <w:sz w:val="22"/>
-          <w:szCs w:val="22"/>
-        </w:rPr>
-        <w:t>git</w:t>
-      </w:r>
-      <w:proofErr w:type="spellEnd"/>
-      <w:proofErr w:type="gramEnd"/>
-      <w:r>
-        <w:rPr>
-          <w:rFonts w:cs="Menlo Regular"/>
-          <w:color w:val="000000"/>
-          <w:sz w:val="22"/>
-          <w:szCs w:val="22"/>
-        </w:rPr>
-        <w:t xml:space="preserve"> checkout master %to get back to original/last version without commit</w:t>
-      </w:r>
       <w:bookmarkStart w:id="0" w:name="_GoBack"/>
       <w:bookmarkEnd w:id="0"/>
-      <w:r>
-        <w:rPr>
-          <w:rFonts w:cs="Menlo Regular"/>
-          <w:color w:val="000000"/>
-          <w:sz w:val="22"/>
-          <w:szCs w:val="22"/>
-        </w:rPr>
-        <w:t>ting anything.</w:t>
-      </w:r>
+    </w:p>
+    <w:p>
+      <w:pPr>
+        <w:rPr>
+          <w:rFonts w:cs="Menlo Regular"/>
+          <w:color w:val="000000"/>
+          <w:sz w:val="22"/>
+          <w:szCs w:val="22"/>
+        </w:rPr>
+      </w:pPr>
+    </w:p>
+    <w:p>
+      <w:pPr>
+        <w:rPr>
+          <w:rFonts w:cs="Menlo Regular"/>
+          <w:color w:val="000000"/>
+          <w:sz w:val="22"/>
+          <w:szCs w:val="22"/>
+        </w:rPr>
+      </w:pPr>
+      <w:r>
+        <w:rPr>
+          <w:rFonts w:cs="Menlo Regular"/>
+          <w:color w:val="000000"/>
+          <w:sz w:val="22"/>
+          <w:szCs w:val="22"/>
+        </w:rPr>
+        <w:t xml:space="preserve">&gt; </w:t>
+      </w:r>
+      <w:proofErr w:type="spellStart"/>
+      <w:proofErr w:type="gramStart"/>
+      <w:r>
+        <w:rPr>
+          <w:rFonts w:cs="Menlo Regular"/>
+          <w:color w:val="000000"/>
+          <w:sz w:val="22"/>
+          <w:szCs w:val="22"/>
+        </w:rPr>
+        <w:t>git</w:t>
+      </w:r>
+      <w:proofErr w:type="spellEnd"/>
+      <w:proofErr w:type="gramEnd"/>
+      <w:r>
+        <w:rPr>
+          <w:rFonts w:cs="Menlo Regular"/>
+          <w:color w:val="000000"/>
+          <w:sz w:val="22"/>
+          <w:szCs w:val="22"/>
+        </w:rPr>
+        <w:t xml:space="preserve"> </w:t>
+      </w:r>
+      <w:proofErr w:type="spellStart"/>
+      <w:r>
+        <w:rPr>
+          <w:rFonts w:cs="Menlo Regular"/>
+          <w:color w:val="000000"/>
+          <w:sz w:val="22"/>
+          <w:szCs w:val="22"/>
+        </w:rPr>
+        <w:t>hist</w:t>
+      </w:r>
+      <w:proofErr w:type="spellEnd"/>
+    </w:p>
+    <w:p>
+      <w:pPr>
+        <w:rPr>
+          <w:rFonts w:cs="Menlo Regular"/>
+          <w:color w:val="000000"/>
+          <w:sz w:val="22"/>
+          <w:szCs w:val="22"/>
+        </w:rPr>
+      </w:pPr>
+      <w:r>
+        <w:rPr>
+          <w:rFonts w:cs="Menlo Regular"/>
+          <w:color w:val="000000"/>
+          <w:sz w:val="22"/>
+          <w:szCs w:val="22"/>
+        </w:rPr>
+        <w:t xml:space="preserve">&gt; </w:t>
+      </w:r>
+      <w:proofErr w:type="spellStart"/>
+      <w:proofErr w:type="gramStart"/>
+      <w:r>
+        <w:rPr>
+          <w:rFonts w:cs="Menlo Regular"/>
+          <w:color w:val="000000"/>
+          <w:sz w:val="22"/>
+          <w:szCs w:val="22"/>
+        </w:rPr>
+        <w:t>git</w:t>
+      </w:r>
+      <w:proofErr w:type="spellEnd"/>
+      <w:proofErr w:type="gramEnd"/>
+      <w:r>
+        <w:rPr>
+          <w:rFonts w:cs="Menlo Regular"/>
+          <w:color w:val="000000"/>
+          <w:sz w:val="22"/>
+          <w:szCs w:val="22"/>
+        </w:rPr>
+        <w:t xml:space="preserve"> checkout </w:t>
+      </w:r>
+      <w:r>
+        <w:rPr>
+          <w:rFonts w:cs="Menlo Regular"/>
+          <w:color w:val="000000"/>
+          <w:sz w:val="22"/>
+          <w:szCs w:val="22"/>
+        </w:rPr>
+        <w:t>e6fab8e</w:t>
+      </w:r>
+    </w:p>
+    <w:p>
+      <w:pPr>
+        <w:rPr>
+          <w:rFonts w:cs="Menlo Regular"/>
+          <w:color w:val="000000"/>
+          <w:sz w:val="22"/>
+          <w:szCs w:val="22"/>
+        </w:rPr>
+      </w:pPr>
+      <w:r>
+        <w:rPr>
+          <w:rFonts w:cs="Menlo Regular"/>
+          <w:color w:val="000000"/>
+          <w:sz w:val="22"/>
+          <w:szCs w:val="22"/>
+        </w:rPr>
+        <w:t xml:space="preserve">&gt; </w:t>
+      </w:r>
+      <w:proofErr w:type="spellStart"/>
+      <w:proofErr w:type="gramStart"/>
+      <w:r>
+        <w:rPr>
+          <w:rFonts w:cs="Menlo Regular"/>
+          <w:color w:val="000000"/>
+          <w:sz w:val="22"/>
+          <w:szCs w:val="22"/>
+        </w:rPr>
+        <w:t>git</w:t>
+      </w:r>
+      <w:proofErr w:type="spellEnd"/>
+      <w:proofErr w:type="gramEnd"/>
+      <w:r>
+        <w:rPr>
+          <w:rFonts w:cs="Menlo Regular"/>
+          <w:color w:val="000000"/>
+          <w:sz w:val="22"/>
+          <w:szCs w:val="22"/>
+        </w:rPr>
+        <w:t xml:space="preserve"> checkout </w:t>
+      </w:r>
+      <w:r>
+        <w:rPr>
+          <w:rFonts w:cs="Menlo Regular"/>
+          <w:color w:val="000000"/>
+          <w:sz w:val="22"/>
+          <w:szCs w:val="22"/>
+        </w:rPr>
+        <w:t>@{14.days.ago}</w:t>
+      </w:r>
+    </w:p>
+    <w:p>
+      <w:pPr>
+        <w:rPr>
+          <w:rFonts w:cs="Menlo Regular"/>
+          <w:color w:val="000000"/>
+          <w:sz w:val="22"/>
+          <w:szCs w:val="22"/>
+        </w:rPr>
+      </w:pPr>
+      <w:r>
+        <w:rPr>
+          <w:rFonts w:cs="Menlo Regular"/>
+          <w:color w:val="000000"/>
+          <w:sz w:val="22"/>
+          <w:szCs w:val="22"/>
+        </w:rPr>
+        <w:t xml:space="preserve">&gt; </w:t>
+      </w:r>
+      <w:proofErr w:type="spellStart"/>
+      <w:proofErr w:type="gramStart"/>
+      <w:r>
+        <w:rPr>
+          <w:rFonts w:cs="Menlo Regular"/>
+          <w:color w:val="000000"/>
+          <w:sz w:val="22"/>
+          <w:szCs w:val="22"/>
+        </w:rPr>
+        <w:t>git</w:t>
+      </w:r>
+      <w:proofErr w:type="spellEnd"/>
+      <w:proofErr w:type="gramEnd"/>
+      <w:r>
+        <w:rPr>
+          <w:rFonts w:cs="Menlo Regular"/>
+          <w:color w:val="000000"/>
+          <w:sz w:val="22"/>
+          <w:szCs w:val="22"/>
+        </w:rPr>
+        <w:t xml:space="preserve"> checkout master %to get back to original/last version without committing anything.</w:t>
+      </w:r>
+    </w:p>
+    <w:p>
+      <w:pPr>
+        <w:rPr>
+          <w:rFonts w:cs="Menlo Regular"/>
+          <w:color w:val="000000"/>
+          <w:sz w:val="22"/>
+          <w:szCs w:val="22"/>
+        </w:rPr>
+      </w:pPr>
+    </w:p>
+    <w:p>
+      <w:pPr>
+        <w:rPr>
+          <w:rFonts w:cs="Menlo Regular"/>
+          <w:color w:val="000000"/>
+          <w:sz w:val="22"/>
+          <w:szCs w:val="22"/>
+        </w:rPr>
+      </w:pPr>
+      <w:r>
+        <w:rPr>
+          <w:rFonts w:cs="Menlo Regular"/>
+          <w:color w:val="000000"/>
+          <w:sz w:val="22"/>
+          <w:szCs w:val="22"/>
+        </w:rPr>
+        <w:t>If log needs to be updated:</w:t>
+      </w:r>
+    </w:p>
+    <w:p>
+      <w:pPr>
+        <w:rPr>
+          <w:rFonts w:cs="Menlo Regular"/>
+          <w:color w:val="000000"/>
+          <w:sz w:val="22"/>
+          <w:szCs w:val="22"/>
+        </w:rPr>
+      </w:pPr>
+      <w:r>
+        <w:rPr>
+          <w:rFonts w:cs="Menlo Regular"/>
+          <w:color w:val="000000"/>
+          <w:sz w:val="22"/>
+          <w:szCs w:val="22"/>
+        </w:rPr>
+        <w:t xml:space="preserve">&gt; </w:t>
+      </w:r>
+      <w:proofErr w:type="spellStart"/>
+      <w:proofErr w:type="gramStart"/>
+      <w:r>
+        <w:rPr>
+          <w:rFonts w:cs="Menlo Regular"/>
+          <w:color w:val="000000"/>
+          <w:sz w:val="22"/>
+          <w:szCs w:val="22"/>
+        </w:rPr>
+        <w:t>git</w:t>
+      </w:r>
+      <w:proofErr w:type="spellEnd"/>
+      <w:proofErr w:type="gramEnd"/>
+      <w:r>
+        <w:rPr>
+          <w:rFonts w:cs="Menlo Regular"/>
+          <w:color w:val="000000"/>
+          <w:sz w:val="22"/>
+          <w:szCs w:val="22"/>
+        </w:rPr>
+        <w:t xml:space="preserve"> fetch %and then checkout to the desired version</w:t>
+      </w:r>
+    </w:p>
+    <w:p>
+      <w:pPr>
+        <w:rPr>
+          <w:rFonts w:cs="Menlo Regular"/>
+          <w:color w:val="000000"/>
+          <w:sz w:val="22"/>
+          <w:szCs w:val="22"/>
+        </w:rPr>
+      </w:pPr>
     </w:p>
     <w:p>
       <w:pPr>
@@ -1924,6 +1995,260 @@
           <w:szCs w:val="22"/>
         </w:rPr>
         <w:tab/>
+      </w:r>
+    </w:p>
+    <w:p>
+      <w:pPr>
+        <w:rPr>
+          <w:rFonts w:cs="Menlo Regular"/>
+          <w:color w:val="000000"/>
+          <w:sz w:val="22"/>
+          <w:szCs w:val="22"/>
+        </w:rPr>
+      </w:pPr>
+    </w:p>
+    <w:p>
+      <w:pPr>
+        <w:rPr>
+          <w:rFonts w:cs="Menlo Regular"/>
+          <w:color w:val="000000"/>
+          <w:sz w:val="22"/>
+          <w:szCs w:val="22"/>
+        </w:rPr>
+      </w:pPr>
+      <w:r>
+        <w:rPr>
+          <w:rFonts w:cs="Menlo Regular"/>
+          <w:color w:val="000000"/>
+          <w:sz w:val="22"/>
+          <w:szCs w:val="22"/>
+        </w:rPr>
+        <w:t xml:space="preserve">GO BACK TO PREVIOUS COMMIT: </w:t>
+      </w:r>
+    </w:p>
+    <w:p>
+      <w:pPr>
+        <w:rPr>
+          <w:rFonts w:cs="Menlo Regular"/>
+          <w:color w:val="000000"/>
+          <w:sz w:val="22"/>
+          <w:szCs w:val="22"/>
+        </w:rPr>
+      </w:pPr>
+    </w:p>
+    <w:p>
+      <w:pPr>
+        <w:rPr>
+          <w:rFonts w:cs="Menlo Regular"/>
+          <w:color w:val="000000"/>
+          <w:sz w:val="22"/>
+          <w:szCs w:val="22"/>
+        </w:rPr>
+      </w:pPr>
+      <w:r>
+        <w:rPr>
+          <w:rFonts w:cs="Menlo Regular"/>
+          <w:color w:val="000000"/>
+          <w:sz w:val="22"/>
+          <w:szCs w:val="22"/>
+        </w:rPr>
+        <w:t># Resets index to former commit; replace '56e05fced' with your commit code</w:t>
+      </w:r>
+    </w:p>
+    <w:p>
+      <w:pPr>
+        <w:rPr>
+          <w:rFonts w:cs="Menlo Regular"/>
+          <w:color w:val="000000"/>
+          <w:sz w:val="22"/>
+          <w:szCs w:val="22"/>
+        </w:rPr>
+      </w:pPr>
+      <w:proofErr w:type="spellStart"/>
+      <w:proofErr w:type="gramStart"/>
+      <w:r>
+        <w:rPr>
+          <w:rFonts w:cs="Menlo Regular"/>
+          <w:color w:val="000000"/>
+          <w:sz w:val="22"/>
+          <w:szCs w:val="22"/>
+        </w:rPr>
+        <w:t>git</w:t>
+      </w:r>
+      <w:proofErr w:type="spellEnd"/>
+      <w:proofErr w:type="gramEnd"/>
+      <w:r>
+        <w:rPr>
+          <w:rFonts w:cs="Menlo Regular"/>
+          <w:color w:val="000000"/>
+          <w:sz w:val="22"/>
+          <w:szCs w:val="22"/>
+        </w:rPr>
+        <w:t xml:space="preserve"> reset 56e05fced </w:t>
+      </w:r>
+    </w:p>
+    <w:p>
+      <w:pPr>
+        <w:rPr>
+          <w:rFonts w:cs="Menlo Regular"/>
+          <w:color w:val="000000"/>
+          <w:sz w:val="22"/>
+          <w:szCs w:val="22"/>
+        </w:rPr>
+      </w:pPr>
+    </w:p>
+    <w:p>
+      <w:pPr>
+        <w:rPr>
+          <w:rFonts w:cs="Menlo Regular"/>
+          <w:color w:val="000000"/>
+          <w:sz w:val="22"/>
+          <w:szCs w:val="22"/>
+        </w:rPr>
+      </w:pPr>
+      <w:r>
+        <w:rPr>
+          <w:rFonts w:cs="Menlo Regular"/>
+          <w:color w:val="000000"/>
+          <w:sz w:val="22"/>
+          <w:szCs w:val="22"/>
+        </w:rPr>
+        <w:t># Moves pointer back to previous HEAD</w:t>
+      </w:r>
+    </w:p>
+    <w:p>
+      <w:pPr>
+        <w:rPr>
+          <w:rFonts w:cs="Menlo Regular"/>
+          <w:color w:val="000000"/>
+          <w:sz w:val="22"/>
+          <w:szCs w:val="22"/>
+        </w:rPr>
+      </w:pPr>
+      <w:proofErr w:type="spellStart"/>
+      <w:proofErr w:type="gramStart"/>
+      <w:r>
+        <w:rPr>
+          <w:rFonts w:cs="Menlo Regular"/>
+          <w:color w:val="000000"/>
+          <w:sz w:val="22"/>
+          <w:szCs w:val="22"/>
+        </w:rPr>
+        <w:t>git</w:t>
+      </w:r>
+      <w:proofErr w:type="spellEnd"/>
+      <w:proofErr w:type="gramEnd"/>
+      <w:r>
+        <w:rPr>
+          <w:rFonts w:cs="Menlo Regular"/>
+          <w:color w:val="000000"/>
+          <w:sz w:val="22"/>
+          <w:szCs w:val="22"/>
+        </w:rPr>
+        <w:t xml:space="preserve"> reset --soft HEAD@{1}</w:t>
+      </w:r>
+    </w:p>
+    <w:p>
+      <w:pPr>
+        <w:rPr>
+          <w:rFonts w:cs="Menlo Regular"/>
+          <w:color w:val="000000"/>
+          <w:sz w:val="22"/>
+          <w:szCs w:val="22"/>
+        </w:rPr>
+      </w:pPr>
+    </w:p>
+    <w:p>
+      <w:pPr>
+        <w:rPr>
+          <w:rFonts w:cs="Menlo Regular"/>
+          <w:color w:val="000000"/>
+          <w:sz w:val="22"/>
+          <w:szCs w:val="22"/>
+        </w:rPr>
+      </w:pPr>
+      <w:proofErr w:type="spellStart"/>
+      <w:proofErr w:type="gramStart"/>
+      <w:r>
+        <w:rPr>
+          <w:rFonts w:cs="Menlo Regular"/>
+          <w:color w:val="000000"/>
+          <w:sz w:val="22"/>
+          <w:szCs w:val="22"/>
+        </w:rPr>
+        <w:t>git</w:t>
+      </w:r>
+      <w:proofErr w:type="spellEnd"/>
+      <w:proofErr w:type="gramEnd"/>
+      <w:r>
+        <w:rPr>
+          <w:rFonts w:cs="Menlo Regular"/>
+          <w:color w:val="000000"/>
+          <w:sz w:val="22"/>
+          <w:szCs w:val="22"/>
+        </w:rPr>
+        <w:t xml:space="preserve"> commit -m "Revert to 56e05fced"</w:t>
+      </w:r>
+    </w:p>
+    <w:p>
+      <w:pPr>
+        <w:rPr>
+          <w:rFonts w:cs="Menlo Regular"/>
+          <w:color w:val="000000"/>
+          <w:sz w:val="22"/>
+          <w:szCs w:val="22"/>
+        </w:rPr>
+      </w:pPr>
+    </w:p>
+    <w:p>
+      <w:pPr>
+        <w:rPr>
+          <w:rFonts w:cs="Menlo Regular"/>
+          <w:color w:val="000000"/>
+          <w:sz w:val="22"/>
+          <w:szCs w:val="22"/>
+        </w:rPr>
+      </w:pPr>
+      <w:r>
+        <w:rPr>
+          <w:rFonts w:cs="Menlo Regular"/>
+          <w:color w:val="000000"/>
+          <w:sz w:val="22"/>
+          <w:szCs w:val="22"/>
+        </w:rPr>
+        <w:t># Updates working copy to reflect the new commit</w:t>
+      </w:r>
+    </w:p>
+    <w:p>
+      <w:pPr>
+        <w:rPr>
+          <w:rFonts w:cs="Menlo Regular"/>
+          <w:color w:val="000000"/>
+          <w:sz w:val="22"/>
+          <w:szCs w:val="22"/>
+        </w:rPr>
+      </w:pPr>
+      <w:proofErr w:type="spellStart"/>
+      <w:proofErr w:type="gramStart"/>
+      <w:r>
+        <w:rPr>
+          <w:rFonts w:cs="Menlo Regular"/>
+          <w:color w:val="000000"/>
+          <w:sz w:val="22"/>
+          <w:szCs w:val="22"/>
+        </w:rPr>
+        <w:t>git</w:t>
+      </w:r>
+      <w:proofErr w:type="spellEnd"/>
+      <w:proofErr w:type="gramEnd"/>
+      <w:r>
+        <w:rPr>
+          <w:rFonts w:cs="Menlo Regular"/>
+          <w:color w:val="000000"/>
+          <w:sz w:val="22"/>
+          <w:szCs w:val="22"/>
+        </w:rPr>
+        <w:t xml:space="preserve"> reset --hard</w:t>
       </w:r>
     </w:p>
     <w:p>
@@ -2175,7 +2500,6 @@
   <w:style w:type="character" w:default="1" w:styleId="DefaultParagraphFont">
     <w:name w:val="Default Paragraph Font"/>
     <w:uiPriority w:val="1"/>
-    <w:semiHidden/>
     <w:unhideWhenUsed/>
   </w:style>
   <w:style w:type="table" w:default="1" w:styleId="TableNormal">
@@ -2448,7 +2772,6 @@
   <w:style w:type="character" w:default="1" w:styleId="DefaultParagraphFont">
     <w:name w:val="Default Paragraph Font"/>
     <w:uiPriority w:val="1"/>
-    <w:semiHidden/>
     <w:unhideWhenUsed/>
   </w:style>
   <w:style w:type="table" w:default="1" w:styleId="TableNormal">

</xml_diff>